<commit_message>
Revised Parallel Matlab instructions
</commit_message>
<xml_diff>
--- a/Parallel Matlab on HPC Cluster.docx
+++ b/Parallel Matlab on HPC Cluster.docx
@@ -1,61 +1,54 @@
 
 <file path=word/document.xml><?xml version="1.0" encoding="utf-8"?>
-<w:document xmlns:wpc="http://schemas.microsoft.com/office/word/2010/wordprocessingCanvas" xmlns:mo="http://schemas.microsoft.com/office/mac/office/2008/main" xmlns:mc="http://schemas.openxmlformats.org/markup-compatibility/2006" xmlns:mv="urn:schemas-microsoft-com:mac:vml" xmlns:o="urn:schemas-microsoft-com:office:office" xmlns:r="http://schemas.openxmlformats.org/officeDocument/2006/relationships" xmlns:m="http://schemas.openxmlformats.org/officeDocument/2006/math" xmlns:v="urn:schemas-microsoft-com:vml" xmlns:wp14="http://schemas.microsoft.com/office/word/2010/wordprocessingDrawing" xmlns:wp="http://schemas.openxmlformats.org/drawingml/2006/wordprocessingDrawing" xmlns:w10="urn:schemas-microsoft-com:office:word" xmlns:w="http://schemas.openxmlformats.org/wordprocessingml/2006/main" xmlns:w14="http://schemas.microsoft.com/office/word/2010/wordml" xmlns:w15="http://schemas.microsoft.com/office/word/2012/wordml" xmlns:wpg="http://schemas.microsoft.com/office/word/2010/wordprocessingGroup" xmlns:wpi="http://schemas.microsoft.com/office/word/2010/wordprocessingInk" xmlns:wne="http://schemas.microsoft.com/office/word/2006/wordml" xmlns:wps="http://schemas.microsoft.com/office/word/2010/wordprocessingShape" mc:Ignorable="w14 w15 wp14">
+<w:document xmlns:wpc="http://schemas.microsoft.com/office/word/2010/wordprocessingCanvas" xmlns:cx="http://schemas.microsoft.com/office/drawing/2014/chartex" xmlns:cx1="http://schemas.microsoft.com/office/drawing/2015/9/8/chartex" xmlns:mc="http://schemas.openxmlformats.org/markup-compatibility/2006" xmlns:o="urn:schemas-microsoft-com:office:office" xmlns:r="http://schemas.openxmlformats.org/officeDocument/2006/relationships" xmlns:m="http://schemas.openxmlformats.org/officeDocument/2006/math" xmlns:v="urn:schemas-microsoft-com:vml" xmlns:wp14="http://schemas.microsoft.com/office/word/2010/wordprocessingDrawing" xmlns:wp="http://schemas.openxmlformats.org/drawingml/2006/wordprocessingDrawing" xmlns:w10="urn:schemas-microsoft-com:office:word" xmlns:w="http://schemas.openxmlformats.org/wordprocessingml/2006/main" xmlns:w14="http://schemas.microsoft.com/office/word/2010/wordml" xmlns:w15="http://schemas.microsoft.com/office/word/2012/wordml" xmlns:w16se="http://schemas.microsoft.com/office/word/2015/wordml/symex" xmlns:wpg="http://schemas.microsoft.com/office/word/2010/wordprocessingGroup" xmlns:wpi="http://schemas.microsoft.com/office/word/2010/wordprocessingInk" xmlns:wne="http://schemas.microsoft.com/office/word/2006/wordml" xmlns:wps="http://schemas.microsoft.com/office/word/2010/wordprocessingShape" mc:Ignorable="w14 w15 w16se wp14">
   <w:body>
     <w:p>
       <w:pPr>
         <w:pStyle w:val="Heading1"/>
       </w:pPr>
       <w:r>
-        <w:t xml:space="preserve">Parallel Matlab on </w:t>
+        <w:t xml:space="preserve">Parallel </w:t>
+      </w:r>
+      <w:proofErr w:type="spellStart"/>
+      <w:r>
+        <w:t>Matlab</w:t>
+      </w:r>
+      <w:proofErr w:type="spellEnd"/>
+      <w:r>
+        <w:t xml:space="preserve"> on </w:t>
       </w:r>
       <w:r>
         <w:t xml:space="preserve">HPC </w:t>
       </w:r>
       <w:r>
-        <w:t>Cluster (Applied to Bresch Segmentation)</w:t>
-      </w:r>
-    </w:p>
-    <w:p/>
-    <w:p>
-      <w:r>
-        <w:t>I attach 3 .m files:</w:t>
-      </w:r>
-    </w:p>
-    <w:p/>
-    <w:p>
-      <w:r>
-        <w:t>cluster_contour_tracker.m effectively replaces switch_contour_tracker (should be put in same folder)</w:t>
-      </w:r>
-    </w:p>
-    <w:p/>
-    <w:p>
-      <w:r>
-        <w:t>cluster_generate_scripts replaces generate_pbs_from_full_file_mat and generate_pbs_mat</w:t>
-      </w:r>
-    </w:p>
-    <w:p/>
-    <w:p>
-      <w:r>
-        <w:t>wrap_pbs_batch replaces the previous version (the difference is minimal, you will be basically working with it the exact same way as before).</w:t>
-      </w:r>
-    </w:p>
-    <w:p>
-      <w:pPr>
-        <w:pBdr>
-          <w:bottom w:val="single" w:sz="6" w:space="1" w:color="auto"/>
-        </w:pBdr>
-      </w:pPr>
-    </w:p>
-    <w:p/>
-    <w:p>
-      <w:r>
-        <w:t>You will need to configure M</w:t>
-      </w:r>
-      <w:r>
-        <w:t xml:space="preserve">atlab on the cluster. This will need to be done once. The process is based on </w:t>
-      </w:r>
-      <w:hyperlink r:id="rId4" w:history="1">
+        <w:t xml:space="preserve">Cluster (Applied to </w:t>
+      </w:r>
+      <w:proofErr w:type="spellStart"/>
+      <w:r>
+        <w:t>Bresch</w:t>
+      </w:r>
+      <w:proofErr w:type="spellEnd"/>
+      <w:r>
+        <w:t xml:space="preserve"> Segmentation)</w:t>
+      </w:r>
+    </w:p>
+    <w:p/>
+    <w:p>
+      <w:r>
+        <w:t xml:space="preserve">You will need to configure </w:t>
+      </w:r>
+      <w:proofErr w:type="spellStart"/>
+      <w:r>
+        <w:t>M</w:t>
+      </w:r>
+      <w:r>
+        <w:t>atlab</w:t>
+      </w:r>
+      <w:proofErr w:type="spellEnd"/>
+      <w:r>
+        <w:t xml:space="preserve"> on the cluster. This will need to be done once. The process is based on </w:t>
+      </w:r>
+      <w:hyperlink r:id="rId5" w:history="1">
         <w:r>
           <w:rPr>
             <w:rStyle w:val="Hyperlink"/>
@@ -64,83 +57,213 @@
         </w:r>
       </w:hyperlink>
       <w:r>
-        <w:t xml:space="preserve"> but I have added much stuff on top of it.</w:t>
-      </w:r>
-    </w:p>
-    <w:p/>
-    <w:p>
-      <w:r>
-        <w:t>Login to the cluster with –X terminal:</w:t>
-      </w:r>
-    </w:p>
-    <w:p/>
-    <w:p>
-      <w:pPr>
-        <w:rPr>
-          <w:b/>
-        </w:rPr>
-      </w:pPr>
-      <w:r>
-        <w:rPr>
-          <w:b/>
-        </w:rPr>
-        <w:t>ssh -X hpc-login2.usc.edu</w:t>
-      </w:r>
-    </w:p>
-    <w:p/>
-    <w:p>
-      <w:r>
-        <w:t>open matlab as:</w:t>
-      </w:r>
-    </w:p>
-    <w:p/>
-    <w:p>
-      <w:pPr>
-        <w:rPr>
-          <w:b/>
-        </w:rPr>
-      </w:pPr>
-      <w:r>
-        <w:rPr>
-          <w:b/>
-        </w:rPr>
-        <w:t>source /usr/usc/matlab/default/setup.sh; matlab</w:t>
-      </w:r>
-    </w:p>
-    <w:p>
-      <w:pPr>
-        <w:rPr>
-          <w:b/>
-        </w:rPr>
-      </w:pPr>
-    </w:p>
-    <w:p>
-      <w:r>
-        <w:t>because of the –X this will open a full Matlab GUI. It will probably respond quite slowly, so be patient when you click something.</w:t>
-      </w:r>
-    </w:p>
-    <w:p/>
-    <w:p/>
-    <w:p/>
-    <w:p/>
-    <w:p/>
-    <w:p/>
-    <w:p/>
-    <w:p/>
-    <w:p/>
-    <w:p/>
-    <w:p/>
-    <w:p/>
-    <w:p/>
-    <w:p/>
-    <w:p/>
-    <w:p>
-      <w:r>
-        <w:lastRenderedPageBreak/>
-        <w:t>Click “Parallel” as shown, and select “Manage Cluster profiles”</w:t>
-      </w:r>
-    </w:p>
-    <w:p/>
+        <w:t xml:space="preserve"> but I have added </w:t>
+      </w:r>
+      <w:r>
+        <w:t>more</w:t>
+      </w:r>
+      <w:r>
+        <w:t xml:space="preserve"> </w:t>
+      </w:r>
+      <w:r>
+        <w:t>material</w:t>
+      </w:r>
+      <w:r>
+        <w:t xml:space="preserve"> on top of it.</w:t>
+      </w:r>
+    </w:p>
+    <w:p/>
+    <w:p>
+      <w:r>
+        <w:t>Login to the cluster with X forwarding using option -</w:t>
+      </w:r>
+      <w:r>
+        <w:t>X</w:t>
+      </w:r>
+      <w:r>
+        <w:t xml:space="preserve"> in the terminal:</w:t>
+      </w:r>
+    </w:p>
+    <w:p/>
+    <w:p>
+      <w:pPr>
+        <w:rPr>
+          <w:b/>
+        </w:rPr>
+      </w:pPr>
+      <w:proofErr w:type="spellStart"/>
+      <w:proofErr w:type="gramStart"/>
+      <w:r>
+        <w:rPr>
+          <w:b/>
+        </w:rPr>
+        <w:t>ssh</w:t>
+      </w:r>
+      <w:proofErr w:type="spellEnd"/>
+      <w:proofErr w:type="gramEnd"/>
+      <w:r>
+        <w:rPr>
+          <w:b/>
+        </w:rPr>
+        <w:t xml:space="preserve"> -X hpc-login2.usc.edu</w:t>
+      </w:r>
+    </w:p>
+    <w:p/>
+    <w:p>
+      <w:r>
+        <w:t xml:space="preserve">Open </w:t>
+      </w:r>
+      <w:proofErr w:type="spellStart"/>
+      <w:r>
+        <w:t>M</w:t>
+      </w:r>
+      <w:r>
+        <w:t>atlab</w:t>
+      </w:r>
+      <w:proofErr w:type="spellEnd"/>
+      <w:r>
+        <w:t>:</w:t>
+      </w:r>
+    </w:p>
+    <w:p/>
+    <w:p>
+      <w:pPr>
+        <w:rPr>
+          <w:b/>
+        </w:rPr>
+      </w:pPr>
+      <w:proofErr w:type="gramStart"/>
+      <w:r>
+        <w:rPr>
+          <w:b/>
+        </w:rPr>
+        <w:t>source</w:t>
+      </w:r>
+      <w:proofErr w:type="gramEnd"/>
+      <w:r>
+        <w:rPr>
+          <w:b/>
+        </w:rPr>
+        <w:t xml:space="preserve"> /</w:t>
+      </w:r>
+      <w:proofErr w:type="spellStart"/>
+      <w:r>
+        <w:rPr>
+          <w:b/>
+        </w:rPr>
+        <w:t>usr</w:t>
+      </w:r>
+      <w:proofErr w:type="spellEnd"/>
+      <w:r>
+        <w:rPr>
+          <w:b/>
+        </w:rPr>
+        <w:t>/</w:t>
+      </w:r>
+      <w:proofErr w:type="spellStart"/>
+      <w:r>
+        <w:rPr>
+          <w:b/>
+        </w:rPr>
+        <w:t>usc</w:t>
+      </w:r>
+      <w:proofErr w:type="spellEnd"/>
+      <w:r>
+        <w:rPr>
+          <w:b/>
+        </w:rPr>
+        <w:t>/</w:t>
+      </w:r>
+      <w:proofErr w:type="spellStart"/>
+      <w:r>
+        <w:rPr>
+          <w:b/>
+        </w:rPr>
+        <w:t>matlab</w:t>
+      </w:r>
+      <w:proofErr w:type="spellEnd"/>
+      <w:r>
+        <w:rPr>
+          <w:b/>
+        </w:rPr>
+        <w:t xml:space="preserve">/default/setup.sh; </w:t>
+      </w:r>
+      <w:proofErr w:type="spellStart"/>
+      <w:r>
+        <w:rPr>
+          <w:b/>
+        </w:rPr>
+        <w:t>matlab</w:t>
+      </w:r>
+      <w:proofErr w:type="spellEnd"/>
+    </w:p>
+    <w:p>
+      <w:pPr>
+        <w:rPr>
+          <w:b/>
+        </w:rPr>
+      </w:pPr>
+    </w:p>
+    <w:p>
+      <w:r>
+        <w:t xml:space="preserve">X forwarding allows </w:t>
+      </w:r>
+      <w:proofErr w:type="spellStart"/>
+      <w:r>
+        <w:t>Matlab</w:t>
+      </w:r>
+      <w:proofErr w:type="spellEnd"/>
+      <w:r>
+        <w:t xml:space="preserve"> to open the full</w:t>
+      </w:r>
+      <w:r>
+        <w:t xml:space="preserve"> GUI</w:t>
+      </w:r>
+      <w:r>
+        <w:t>, rather than the terminal interface</w:t>
+      </w:r>
+      <w:r>
+        <w:t xml:space="preserve">. </w:t>
+      </w:r>
+      <w:r>
+        <w:t xml:space="preserve">The full GUI is required to configure </w:t>
+      </w:r>
+      <w:proofErr w:type="spellStart"/>
+      <w:r>
+        <w:t>Matlab</w:t>
+      </w:r>
+      <w:proofErr w:type="spellEnd"/>
+      <w:r>
+        <w:t>. The GUI</w:t>
+      </w:r>
+      <w:r>
+        <w:t xml:space="preserve"> </w:t>
+      </w:r>
+      <w:r>
+        <w:t>may</w:t>
+      </w:r>
+      <w:r>
+        <w:t xml:space="preserve"> respond slowly</w:t>
+      </w:r>
+      <w:r>
+        <w:t xml:space="preserve"> to mouse clicks and keyboard input</w:t>
+      </w:r>
+      <w:r>
+        <w:t>, so be patient.</w:t>
+      </w:r>
+    </w:p>
+    <w:p/>
+    <w:p>
+      <w:r>
+        <w:t>Click “Parallel”</w:t>
+      </w:r>
+      <w:r>
+        <w:t xml:space="preserve"> as shown, and select “Manage Cluster profiles”</w:t>
+      </w:r>
+      <w:r>
+        <w:t>.</w:t>
+      </w:r>
+    </w:p>
     <w:p/>
     <w:p>
       <w:r>
@@ -165,7 +288,7 @@
                     </pic:cNvPicPr>
                   </pic:nvPicPr>
                   <pic:blipFill>
-                    <a:blip r:embed="rId5">
+                    <a:blip r:embed="rId6">
                       <a:extLst>
                         <a:ext uri="{28A0092B-C50C-407E-A947-70E740481C1C}">
                           <a14:useLocalDpi xmlns:a14="http://schemas.microsoft.com/office/drawing/2010/main" val="0"/>
@@ -197,29 +320,14 @@
         </w:drawing>
       </w:r>
     </w:p>
-    <w:p/>
-    <w:p/>
-    <w:p/>
-    <w:p/>
-    <w:p/>
-    <w:p/>
-    <w:p/>
-    <w:p/>
-    <w:p/>
-    <w:p/>
-    <w:p/>
-    <w:p/>
-    <w:p/>
-    <w:p/>
-    <w:p/>
-    <w:p/>
-    <w:p/>
-    <w:p/>
-    <w:p/>
-    <w:p/>
-    <w:p/>
-    <w:p>
-      <w:r>
+    <w:p>
+      <w:r>
+        <w:br w:type="page"/>
+      </w:r>
+    </w:p>
+    <w:p>
+      <w:r>
+        <w:lastRenderedPageBreak/>
         <w:t>In the window that opens do Add &gt; Custom &gt; Torque</w:t>
       </w:r>
     </w:p>
@@ -248,7 +356,7 @@
                     </pic:cNvPicPr>
                   </pic:nvPicPr>
                   <pic:blipFill>
-                    <a:blip r:embed="rId6">
+                    <a:blip r:embed="rId7">
                       <a:extLst>
                         <a:ext uri="{28A0092B-C50C-407E-A947-70E740481C1C}">
                           <a14:useLocalDpi xmlns:a14="http://schemas.microsoft.com/office/drawing/2010/main" val="0"/>
@@ -281,20 +389,33 @@
       </w:r>
     </w:p>
     <w:p/>
-    <w:p/>
-    <w:p>
-      <w:r>
+    <w:p>
+      <w:r>
+        <w:br w:type="page"/>
+      </w:r>
+    </w:p>
+    <w:p>
+      <w:r>
+        <w:lastRenderedPageBreak/>
         <w:t>You will have a new profile at the left column called something like “TorqueProfile1”</w:t>
       </w:r>
       <w:r>
         <w:t xml:space="preserve"> (make a note of the name)</w:t>
       </w:r>
       <w:r>
-        <w:t>. You should select it and edit its properties. Click “Edit” at the bottom-right and fill the values as I show in the following screens (replace “toutios” by your username).</w:t>
-      </w:r>
-    </w:p>
-    <w:p/>
-    <w:p>
+        <w:t>. You should select it and edit its properties. Click “Edit” at the bottom-right and fill the values as I show in the following screens (replace “</w:t>
+      </w:r>
+      <w:proofErr w:type="spellStart"/>
+      <w:r>
+        <w:t>toutios</w:t>
+      </w:r>
+      <w:proofErr w:type="spellEnd"/>
+      <w:r>
+        <w:t>” by your username).</w:t>
+      </w:r>
+      <w:r>
+        <w:t xml:space="preserve"> </w:t>
+      </w:r>
       <w:r>
         <w:rPr>
           <w:noProof/>
@@ -317,7 +438,7 @@
                     </pic:cNvPicPr>
                   </pic:nvPicPr>
                   <pic:blipFill>
-                    <a:blip r:embed="rId7">
+                    <a:blip r:embed="rId8">
                       <a:extLst>
                         <a:ext uri="{28A0092B-C50C-407E-A947-70E740481C1C}">
                           <a14:useLocalDpi xmlns:a14="http://schemas.microsoft.com/office/drawing/2010/main" val="0"/>
@@ -352,6 +473,7 @@
         <w:rPr>
           <w:noProof/>
         </w:rPr>
+        <w:lastRenderedPageBreak/>
         <w:drawing>
           <wp:inline distT="0" distB="0" distL="0" distR="0" wp14:anchorId="36A93147" wp14:editId="13D45068">
             <wp:extent cx="5943600" cy="3944620"/>
@@ -365,59 +487,6 @@
                 <pic:pic xmlns:pic="http://schemas.openxmlformats.org/drawingml/2006/picture">
                   <pic:nvPicPr>
                     <pic:cNvPr id="0" name="Picture 5" descr="/Users/toutios/Desktop/properties3.png"/>
-                    <pic:cNvPicPr>
-                      <a:picLocks noChangeAspect="1" noChangeArrowheads="1"/>
-                    </pic:cNvPicPr>
-                  </pic:nvPicPr>
-                  <pic:blipFill>
-                    <a:blip r:embed="rId8">
-                      <a:extLst>
-                        <a:ext uri="{28A0092B-C50C-407E-A947-70E740481C1C}">
-                          <a14:useLocalDpi xmlns:a14="http://schemas.microsoft.com/office/drawing/2010/main" val="0"/>
-                        </a:ext>
-                      </a:extLst>
-                    </a:blip>
-                    <a:srcRect/>
-                    <a:stretch>
-                      <a:fillRect/>
-                    </a:stretch>
-                  </pic:blipFill>
-                  <pic:spPr bwMode="auto">
-                    <a:xfrm>
-                      <a:off x="0" y="0"/>
-                      <a:ext cx="5943600" cy="3944620"/>
-                    </a:xfrm>
-                    <a:prstGeom prst="rect">
-                      <a:avLst/>
-                    </a:prstGeom>
-                    <a:noFill/>
-                    <a:ln>
-                      <a:noFill/>
-                    </a:ln>
-                  </pic:spPr>
-                </pic:pic>
-              </a:graphicData>
-            </a:graphic>
-          </wp:inline>
-        </w:drawing>
-      </w:r>
-      <w:r>
-        <w:rPr>
-          <w:noProof/>
-        </w:rPr>
-        <w:drawing>
-          <wp:inline distT="0" distB="0" distL="0" distR="0" wp14:anchorId="68FA88CE" wp14:editId="6E5F4490">
-            <wp:extent cx="5943600" cy="3944620"/>
-            <wp:effectExtent l="0" t="0" r="0" b="0"/>
-            <wp:docPr id="4" name="Picture 4" descr="/Users/toutios/Desktop/properties2.png"/>
-            <wp:cNvGraphicFramePr>
-              <a:graphicFrameLocks xmlns:a="http://schemas.openxmlformats.org/drawingml/2006/main" noChangeAspect="1"/>
-            </wp:cNvGraphicFramePr>
-            <a:graphic xmlns:a="http://schemas.openxmlformats.org/drawingml/2006/main">
-              <a:graphicData uri="http://schemas.openxmlformats.org/drawingml/2006/picture">
-                <pic:pic xmlns:pic="http://schemas.openxmlformats.org/drawingml/2006/picture">
-                  <pic:nvPicPr>
-                    <pic:cNvPr id="0" name="Picture 4" descr="/Users/toutios/Desktop/properties2.png"/>
                     <pic:cNvPicPr>
                       <a:picLocks noChangeAspect="1" noChangeArrowheads="1"/>
                     </pic:cNvPicPr>
@@ -459,6 +528,60 @@
           <w:noProof/>
         </w:rPr>
         <w:drawing>
+          <wp:inline distT="0" distB="0" distL="0" distR="0" wp14:anchorId="68FA88CE" wp14:editId="6E5F4490">
+            <wp:extent cx="5943600" cy="3944620"/>
+            <wp:effectExtent l="0" t="0" r="0" b="0"/>
+            <wp:docPr id="4" name="Picture 4" descr="/Users/toutios/Desktop/properties2.png"/>
+            <wp:cNvGraphicFramePr>
+              <a:graphicFrameLocks xmlns:a="http://schemas.openxmlformats.org/drawingml/2006/main" noChangeAspect="1"/>
+            </wp:cNvGraphicFramePr>
+            <a:graphic xmlns:a="http://schemas.openxmlformats.org/drawingml/2006/main">
+              <a:graphicData uri="http://schemas.openxmlformats.org/drawingml/2006/picture">
+                <pic:pic xmlns:pic="http://schemas.openxmlformats.org/drawingml/2006/picture">
+                  <pic:nvPicPr>
+                    <pic:cNvPr id="0" name="Picture 4" descr="/Users/toutios/Desktop/properties2.png"/>
+                    <pic:cNvPicPr>
+                      <a:picLocks noChangeAspect="1" noChangeArrowheads="1"/>
+                    </pic:cNvPicPr>
+                  </pic:nvPicPr>
+                  <pic:blipFill>
+                    <a:blip r:embed="rId10">
+                      <a:extLst>
+                        <a:ext uri="{28A0092B-C50C-407E-A947-70E740481C1C}">
+                          <a14:useLocalDpi xmlns:a14="http://schemas.microsoft.com/office/drawing/2010/main" val="0"/>
+                        </a:ext>
+                      </a:extLst>
+                    </a:blip>
+                    <a:srcRect/>
+                    <a:stretch>
+                      <a:fillRect/>
+                    </a:stretch>
+                  </pic:blipFill>
+                  <pic:spPr bwMode="auto">
+                    <a:xfrm>
+                      <a:off x="0" y="0"/>
+                      <a:ext cx="5943600" cy="3944620"/>
+                    </a:xfrm>
+                    <a:prstGeom prst="rect">
+                      <a:avLst/>
+                    </a:prstGeom>
+                    <a:noFill/>
+                    <a:ln>
+                      <a:noFill/>
+                    </a:ln>
+                  </pic:spPr>
+                </pic:pic>
+              </a:graphicData>
+            </a:graphic>
+          </wp:inline>
+        </w:drawing>
+      </w:r>
+      <w:r>
+        <w:rPr>
+          <w:noProof/>
+        </w:rPr>
+        <w:lastRenderedPageBreak/>
+        <w:drawing>
           <wp:inline distT="0" distB="0" distL="0" distR="0" wp14:anchorId="2D1B6061" wp14:editId="0E4D325F">
             <wp:extent cx="5932805" cy="3668395"/>
             <wp:effectExtent l="0" t="0" r="10795" b="0"/>
@@ -476,7 +599,7 @@
                     </pic:cNvPicPr>
                   </pic:nvPicPr>
                   <pic:blipFill>
-                    <a:blip r:embed="rId10">
+                    <a:blip r:embed="rId11">
                       <a:extLst>
                         <a:ext uri="{28A0092B-C50C-407E-A947-70E740481C1C}">
                           <a14:useLocalDpi xmlns:a14="http://schemas.microsoft.com/office/drawing/2010/main" val="0"/>
@@ -512,12 +635,29 @@
     <w:p/>
     <w:p>
       <w:r>
-        <w:t>When you are done, close the window and quit Matlab. The exit the –X terminal.</w:t>
-      </w:r>
-    </w:p>
-    <w:p>
-      <w:r>
-        <w:t>If the name of the profile was not “TorqueProfile1” you should go to line 28 of cluster_contour_tracker.m and replace that name.</w:t>
+        <w:t xml:space="preserve">When you are done, close the window and quit </w:t>
+      </w:r>
+      <w:proofErr w:type="spellStart"/>
+      <w:r>
+        <w:t>Matlab</w:t>
+      </w:r>
+      <w:proofErr w:type="spellEnd"/>
+      <w:r>
+        <w:t>. The exit the terminal.</w:t>
+      </w:r>
+    </w:p>
+    <w:p/>
+    <w:p>
+      <w:r>
+        <w:t xml:space="preserve">If the name of the profile was not “TorqueProfile1” you should go to line 28 of </w:t>
+      </w:r>
+      <w:proofErr w:type="spellStart"/>
+      <w:r>
+        <w:t>cluster_contour_tracker.m</w:t>
+      </w:r>
+      <w:proofErr w:type="spellEnd"/>
+      <w:r>
+        <w:t xml:space="preserve"> and replace that name.</w:t>
       </w:r>
     </w:p>
     <w:p>
@@ -530,27 +670,118 @@
     <w:p/>
     <w:p>
       <w:r>
-        <w:t>Now you can run wrap_pbs_batch as before. You will get a similar folder structure as before. The difference is that instead of a &lt;script&gt;.sh file you will have a &lt;script&gt;.m file. Upload everything to the cluster.</w:t>
-      </w:r>
-    </w:p>
-    <w:p/>
-    <w:p>
-      <w:r>
-        <w:t>Now login normally.</w:t>
-      </w:r>
-    </w:p>
-    <w:p/>
-    <w:p>
-      <w:pPr>
-        <w:rPr>
-          <w:b/>
-        </w:rPr>
-      </w:pPr>
-      <w:r>
-        <w:rPr>
-          <w:b/>
-        </w:rPr>
-        <w:t xml:space="preserve">ssh </w:t>
+        <w:t xml:space="preserve">Now you can run </w:t>
+      </w:r>
+      <w:r>
+        <w:t>the script “</w:t>
+      </w:r>
+      <w:proofErr w:type="spellStart"/>
+      <w:r>
+        <w:t>wrap_pbs_batch</w:t>
+      </w:r>
+      <w:r>
+        <w:t>.m</w:t>
+      </w:r>
+      <w:proofErr w:type="spellEnd"/>
+      <w:r>
+        <w:t>”</w:t>
+      </w:r>
+      <w:r>
+        <w:t xml:space="preserve"> as before. You will get a similar folder structure as before. The</w:t>
+      </w:r>
+      <w:r>
+        <w:t xml:space="preserve"> difference is that instead of the shell script</w:t>
+      </w:r>
+      <w:r>
+        <w:t xml:space="preserve"> </w:t>
+      </w:r>
+      <w:r>
+        <w:t>“</w:t>
+      </w:r>
+      <w:r>
+        <w:t>&lt;script&gt;.</w:t>
+      </w:r>
+      <w:proofErr w:type="spellStart"/>
+      <w:r>
+        <w:t>sh</w:t>
+      </w:r>
+      <w:proofErr w:type="spellEnd"/>
+      <w:r>
+        <w:t>”</w:t>
+      </w:r>
+      <w:r>
+        <w:t xml:space="preserve"> you will h</w:t>
+      </w:r>
+      <w:r>
+        <w:t>ave the</w:t>
+      </w:r>
+      <w:r>
+        <w:t xml:space="preserve"> </w:t>
+      </w:r>
+      <w:proofErr w:type="spellStart"/>
+      <w:r>
+        <w:t>Matlab</w:t>
+      </w:r>
+      <w:proofErr w:type="spellEnd"/>
+      <w:r>
+        <w:t xml:space="preserve"> script “</w:t>
+      </w:r>
+      <w:r>
+        <w:t>&lt;script&gt;.m</w:t>
+      </w:r>
+      <w:r>
+        <w:t>”</w:t>
+      </w:r>
+      <w:r>
+        <w:t xml:space="preserve">. </w:t>
+      </w:r>
+      <w:r>
+        <w:t xml:space="preserve">This is the script which executes to start the experiment on the cluster. </w:t>
+      </w:r>
+      <w:r>
+        <w:t xml:space="preserve">Upload </w:t>
+      </w:r>
+      <w:r>
+        <w:t>the folder</w:t>
+      </w:r>
+      <w:r>
+        <w:t xml:space="preserve"> to the cluster.</w:t>
+      </w:r>
+    </w:p>
+    <w:p/>
+    <w:p>
+      <w:r>
+        <w:t xml:space="preserve">Now login </w:t>
+      </w:r>
+      <w:r>
+        <w:t>to the cluster without X forwarding</w:t>
+      </w:r>
+      <w:r>
+        <w:t>.</w:t>
+      </w:r>
+    </w:p>
+    <w:p/>
+    <w:p>
+      <w:pPr>
+        <w:rPr>
+          <w:b/>
+        </w:rPr>
+      </w:pPr>
+      <w:proofErr w:type="spellStart"/>
+      <w:proofErr w:type="gramStart"/>
+      <w:r>
+        <w:rPr>
+          <w:b/>
+        </w:rPr>
+        <w:t>ssh</w:t>
+      </w:r>
+      <w:proofErr w:type="spellEnd"/>
+      <w:proofErr w:type="gramEnd"/>
+      <w:r>
+        <w:rPr>
+          <w:b/>
+        </w:rPr>
+        <w:t xml:space="preserve"> </w:t>
       </w:r>
       <w:r>
         <w:rPr>
@@ -562,7 +793,19 @@
     <w:p/>
     <w:p>
       <w:r>
-        <w:t>You want to run the &lt;script&gt;.m. T</w:t>
+        <w:t xml:space="preserve">You want to run the </w:t>
+      </w:r>
+      <w:r>
+        <w:t>“</w:t>
+      </w:r>
+      <w:r>
+        <w:t>&lt;script&gt;.m</w:t>
+      </w:r>
+      <w:r>
+        <w:t>”</w:t>
+      </w:r>
+      <w:r>
+        <w:t>. T</w:t>
       </w:r>
       <w:r>
         <w:t>his is how I recommend doing it:</w:t>
@@ -570,111 +813,306 @@
     </w:p>
     <w:p/>
     <w:p>
+      <w:pPr>
+        <w:pStyle w:val="ListParagraph"/>
+        <w:numPr>
+          <w:ilvl w:val="0"/>
+          <w:numId w:val="1"/>
+        </w:numPr>
+      </w:pPr>
       <w:r>
         <w:t>Start a screen session</w:t>
       </w:r>
-    </w:p>
-    <w:p/>
-    <w:p>
-      <w:pPr>
-        <w:rPr>
-          <w:b/>
-        </w:rPr>
-      </w:pPr>
-      <w:r>
-        <w:rPr>
-          <w:b/>
-        </w:rPr>
-        <w:t>s</w:t>
-      </w:r>
-      <w:r>
-        <w:rPr>
-          <w:b/>
-        </w:rPr>
-        <w:t>creen</w:t>
-      </w:r>
-    </w:p>
-    <w:p>
-      <w:pPr>
-        <w:rPr>
-          <w:b/>
-        </w:rPr>
-      </w:pPr>
-    </w:p>
-    <w:p>
-      <w:r>
-        <w:t xml:space="preserve">in the blank screen that opens start matlab (this will now be command line, since we don’t have the –X) </w:t>
+      <w:r>
+        <w:t>.</w:t>
+      </w:r>
+    </w:p>
+    <w:p>
+      <w:pPr>
+        <w:pStyle w:val="ListParagraph"/>
+      </w:pPr>
+    </w:p>
+    <w:p>
+      <w:pPr>
+        <w:pStyle w:val="ListParagraph"/>
+        <w:rPr>
+          <w:b/>
+        </w:rPr>
+      </w:pPr>
+      <w:proofErr w:type="gramStart"/>
+      <w:r>
+        <w:rPr>
+          <w:b/>
+        </w:rPr>
+        <w:t>screen</w:t>
+      </w:r>
+      <w:proofErr w:type="gramEnd"/>
+    </w:p>
+    <w:p>
+      <w:pPr>
+        <w:pStyle w:val="ListParagraph"/>
+      </w:pPr>
+    </w:p>
+    <w:p>
+      <w:pPr>
+        <w:pStyle w:val="ListParagraph"/>
+        <w:numPr>
+          <w:ilvl w:val="0"/>
+          <w:numId w:val="1"/>
+        </w:numPr>
+      </w:pPr>
+      <w:r>
+        <w:lastRenderedPageBreak/>
+        <w:t>I</w:t>
+      </w:r>
+      <w:r>
+        <w:t xml:space="preserve">n the blank screen that opens start </w:t>
+      </w:r>
+      <w:proofErr w:type="spellStart"/>
+      <w:r>
+        <w:t>matlab</w:t>
+      </w:r>
+      <w:proofErr w:type="spellEnd"/>
+      <w:r>
+        <w:t xml:space="preserve"> (this will now be command line, since we don’t have the –X) </w:t>
       </w:r>
       <w:r>
         <w:t>again with</w:t>
       </w:r>
     </w:p>
-    <w:p/>
-    <w:p>
-      <w:pPr>
-        <w:rPr>
-          <w:b/>
-        </w:rPr>
-      </w:pPr>
-      <w:r>
-        <w:rPr>
-          <w:b/>
-        </w:rPr>
-        <w:t>source /usr/usc/matlab/default/setup.sh; matlab</w:t>
-      </w:r>
-      <w:bookmarkStart w:id="0" w:name="_GoBack"/>
-      <w:bookmarkEnd w:id="0"/>
-    </w:p>
-    <w:p/>
-    <w:p>
-      <w:r>
-        <w:t>navigate to the script folder and execute it normally. As soon as it starts running you can press Control+a and then d to “detach” the screen. You will return to the first terminal. Now you can exit this terminal / close your laptop. The program will be running in the background. Check back in an hour or so, you should start getting _track.mat files at the usual location.</w:t>
-      </w:r>
-    </w:p>
-    <w:p/>
-    <w:p>
-      <w:r>
-        <w:t>At any time, you can do</w:t>
-      </w:r>
-    </w:p>
-    <w:p/>
-    <w:p>
-      <w:pPr>
-        <w:rPr>
-          <w:b/>
-        </w:rPr>
-      </w:pPr>
-      <w:r>
-        <w:rPr>
-          <w:b/>
-        </w:rPr>
-        <w:t>qstat -u &lt;username&gt;</w:t>
-      </w:r>
-    </w:p>
-    <w:p/>
-    <w:p>
-      <w:r>
-        <w:t>like before and see what is going on.</w:t>
-      </w:r>
-    </w:p>
-    <w:p/>
-    <w:p>
-      <w:r>
-        <w:t>In case you want to return to the matlab terminal do:</w:t>
-      </w:r>
-    </w:p>
-    <w:p/>
-    <w:p>
-      <w:pPr>
-        <w:rPr>
-          <w:b/>
-        </w:rPr>
-      </w:pPr>
-      <w:r>
-        <w:rPr>
-          <w:b/>
-        </w:rPr>
-        <w:t xml:space="preserve">screen </w:t>
+    <w:p>
+      <w:pPr>
+        <w:pStyle w:val="ListParagraph"/>
+        <w:rPr>
+          <w:b/>
+        </w:rPr>
+      </w:pPr>
+    </w:p>
+    <w:p>
+      <w:pPr>
+        <w:pStyle w:val="ListParagraph"/>
+        <w:rPr>
+          <w:b/>
+        </w:rPr>
+      </w:pPr>
+      <w:proofErr w:type="gramStart"/>
+      <w:r>
+        <w:rPr>
+          <w:b/>
+        </w:rPr>
+        <w:t>source</w:t>
+      </w:r>
+      <w:proofErr w:type="gramEnd"/>
+      <w:r>
+        <w:rPr>
+          <w:b/>
+        </w:rPr>
+        <w:t xml:space="preserve"> /</w:t>
+      </w:r>
+      <w:proofErr w:type="spellStart"/>
+      <w:r>
+        <w:rPr>
+          <w:b/>
+        </w:rPr>
+        <w:t>usr</w:t>
+      </w:r>
+      <w:proofErr w:type="spellEnd"/>
+      <w:r>
+        <w:rPr>
+          <w:b/>
+        </w:rPr>
+        <w:t>/</w:t>
+      </w:r>
+      <w:proofErr w:type="spellStart"/>
+      <w:r>
+        <w:rPr>
+          <w:b/>
+        </w:rPr>
+        <w:t>usc</w:t>
+      </w:r>
+      <w:proofErr w:type="spellEnd"/>
+      <w:r>
+        <w:rPr>
+          <w:b/>
+        </w:rPr>
+        <w:t>/</w:t>
+      </w:r>
+      <w:proofErr w:type="spellStart"/>
+      <w:r>
+        <w:rPr>
+          <w:b/>
+        </w:rPr>
+        <w:t>matlab</w:t>
+      </w:r>
+      <w:proofErr w:type="spellEnd"/>
+      <w:r>
+        <w:rPr>
+          <w:b/>
+        </w:rPr>
+        <w:t xml:space="preserve">/default/setup.sh; </w:t>
+      </w:r>
+      <w:proofErr w:type="spellStart"/>
+      <w:r>
+        <w:rPr>
+          <w:b/>
+        </w:rPr>
+        <w:t>matlab</w:t>
+      </w:r>
+      <w:proofErr w:type="spellEnd"/>
+    </w:p>
+    <w:p>
+      <w:pPr>
+        <w:pStyle w:val="ListParagraph"/>
+        <w:rPr>
+          <w:b/>
+        </w:rPr>
+      </w:pPr>
+    </w:p>
+    <w:p>
+      <w:pPr>
+        <w:pStyle w:val="ListParagraph"/>
+        <w:numPr>
+          <w:ilvl w:val="0"/>
+          <w:numId w:val="1"/>
+        </w:numPr>
+      </w:pPr>
+      <w:r>
+        <w:t>N</w:t>
+      </w:r>
+      <w:r>
+        <w:t xml:space="preserve">avigate to the script folder and execute it normally. As soon as it starts running you can press </w:t>
+      </w:r>
+      <w:proofErr w:type="spellStart"/>
+      <w:r>
+        <w:t>Ctrl</w:t>
+      </w:r>
+      <w:r>
+        <w:t>+</w:t>
+      </w:r>
+      <w:proofErr w:type="gramStart"/>
+      <w:r>
+        <w:t>a</w:t>
+      </w:r>
+      <w:proofErr w:type="spellEnd"/>
+      <w:r>
+        <w:t xml:space="preserve"> and</w:t>
+      </w:r>
+      <w:proofErr w:type="gramEnd"/>
+      <w:r>
+        <w:t xml:space="preserve"> then d to “detach” the screen. </w:t>
+      </w:r>
+      <w:r>
+        <w:t xml:space="preserve">This allows you to exit the terminal and return later to check on the status of the segmentation. Check back in an hour or so. You </w:t>
+      </w:r>
+      <w:r>
+        <w:t xml:space="preserve">should start getting </w:t>
+      </w:r>
+      <w:r>
+        <w:t>“&lt;file name&gt;</w:t>
+      </w:r>
+      <w:r>
+        <w:t>_</w:t>
+      </w:r>
+      <w:proofErr w:type="spellStart"/>
+      <w:r>
+        <w:t>track.mat</w:t>
+      </w:r>
+      <w:proofErr w:type="spellEnd"/>
+      <w:r>
+        <w:t>”</w:t>
+      </w:r>
+      <w:r>
+        <w:t xml:space="preserve"> files at the usual location.</w:t>
+      </w:r>
+    </w:p>
+    <w:p/>
+    <w:p>
+      <w:r>
+        <w:t xml:space="preserve">At any time, you can </w:t>
+      </w:r>
+      <w:r>
+        <w:t>check the status of the jobs</w:t>
+      </w:r>
+      <w:r>
+        <w:t xml:space="preserve"> </w:t>
+      </w:r>
+      <w:r>
+        <w:t xml:space="preserve">like </w:t>
+      </w:r>
+      <w:r>
+        <w:t>before and see what is going on using the command:</w:t>
+      </w:r>
+    </w:p>
+    <w:p/>
+    <w:p>
+      <w:pPr>
+        <w:rPr>
+          <w:b/>
+        </w:rPr>
+      </w:pPr>
+      <w:proofErr w:type="spellStart"/>
+      <w:proofErr w:type="gramStart"/>
+      <w:r>
+        <w:rPr>
+          <w:b/>
+        </w:rPr>
+        <w:t>qstat</w:t>
+      </w:r>
+      <w:proofErr w:type="spellEnd"/>
+      <w:proofErr w:type="gramEnd"/>
+      <w:r>
+        <w:rPr>
+          <w:b/>
+        </w:rPr>
+        <w:t xml:space="preserve"> -u &lt;username&gt;</w:t>
+      </w:r>
+    </w:p>
+    <w:p/>
+    <w:p>
+      <w:r>
+        <w:t xml:space="preserve">In </w:t>
+      </w:r>
+      <w:r>
+        <w:t xml:space="preserve">case you want to return to the </w:t>
+      </w:r>
+      <w:proofErr w:type="spellStart"/>
+      <w:r>
+        <w:t>M</w:t>
+      </w:r>
+      <w:r>
+        <w:t>atlab</w:t>
+      </w:r>
+      <w:proofErr w:type="spellEnd"/>
+      <w:r>
+        <w:t xml:space="preserve"> terminal</w:t>
+      </w:r>
+      <w:r>
+        <w:t>, run t</w:t>
+      </w:r>
+      <w:r>
+        <w:t>:</w:t>
+      </w:r>
+    </w:p>
+    <w:p/>
+    <w:p>
+      <w:pPr>
+        <w:rPr>
+          <w:b/>
+        </w:rPr>
+      </w:pPr>
+      <w:proofErr w:type="gramStart"/>
+      <w:r>
+        <w:rPr>
+          <w:b/>
+        </w:rPr>
+        <w:t>screen</w:t>
+      </w:r>
+      <w:proofErr w:type="gramEnd"/>
+      <w:r>
+        <w:rPr>
+          <w:b/>
+        </w:rPr>
+        <w:t xml:space="preserve"> </w:t>
       </w:r>
       <w:r>
         <w:rPr>
@@ -698,7 +1136,21 @@
     </w:p>
     <w:p>
       <w:r>
-        <w:t xml:space="preserve">(you will have to detach again). You can google “screen cheat sheet”, it may be interesting. </w:t>
+        <w:t xml:space="preserve">If you are running more than one screen, you also have to specify the session identifier as the argument to the command. </w:t>
+      </w:r>
+      <w:r>
+        <w:t xml:space="preserve">You detach as before with </w:t>
+      </w:r>
+      <w:proofErr w:type="spellStart"/>
+      <w:r>
+        <w:t>Ctrl+a</w:t>
+      </w:r>
+      <w:proofErr w:type="spellEnd"/>
+      <w:r>
+        <w:t xml:space="preserve"> then d</w:t>
+      </w:r>
+      <w:r>
+        <w:t xml:space="preserve">. You can google “screen cheat sheet”, it may be interesting. </w:t>
       </w:r>
     </w:p>
     <w:p>
@@ -711,8 +1163,27 @@
     <w:p/>
     <w:p>
       <w:r>
-        <w:t>NOTE: The code uses now 64 cores. This can be changed in line 64 of cluster_generate_scripts. You can have more cores and it theoretically should run faster, but you will have to wait more time in the queue (I tried 128 and did not notice faster overall results). This is a value you can experiment with.</w:t>
-      </w:r>
+        <w:t xml:space="preserve">NOTE: The code uses now 64 cores. This can be changed in line 64 of </w:t>
+      </w:r>
+      <w:r>
+        <w:t>“</w:t>
+      </w:r>
+      <w:proofErr w:type="spellStart"/>
+      <w:r>
+        <w:t>cluster_generate_scripts</w:t>
+      </w:r>
+      <w:r>
+        <w:t>.m</w:t>
+      </w:r>
+      <w:proofErr w:type="spellEnd"/>
+      <w:r>
+        <w:t>”</w:t>
+      </w:r>
+      <w:r>
+        <w:t>. You can have more cores and it theoretically should run faster, but you will have to wait more time in the queue (I tried 128 and did not notice faster overall results). This is a value you can experiment with.</w:t>
+      </w:r>
+      <w:bookmarkStart w:id="0" w:name="_GoBack"/>
+      <w:bookmarkEnd w:id="0"/>
     </w:p>
     <w:sectPr>
       <w:pgSz w:w="12240" w:h="15840"/>
@@ -724,8 +1195,105 @@
 </w:document>
 </file>
 
+<file path=word/numbering.xml><?xml version="1.0" encoding="utf-8"?>
+<w:numbering xmlns:wpc="http://schemas.microsoft.com/office/word/2010/wordprocessingCanvas" xmlns:cx="http://schemas.microsoft.com/office/drawing/2014/chartex" xmlns:cx1="http://schemas.microsoft.com/office/drawing/2015/9/8/chartex" xmlns:mc="http://schemas.openxmlformats.org/markup-compatibility/2006" xmlns:o="urn:schemas-microsoft-com:office:office" xmlns:r="http://schemas.openxmlformats.org/officeDocument/2006/relationships" xmlns:m="http://schemas.openxmlformats.org/officeDocument/2006/math" xmlns:v="urn:schemas-microsoft-com:vml" xmlns:wp14="http://schemas.microsoft.com/office/word/2010/wordprocessingDrawing" xmlns:wp="http://schemas.openxmlformats.org/drawingml/2006/wordprocessingDrawing" xmlns:w10="urn:schemas-microsoft-com:office:word" xmlns:w="http://schemas.openxmlformats.org/wordprocessingml/2006/main" xmlns:w14="http://schemas.microsoft.com/office/word/2010/wordml" xmlns:w15="http://schemas.microsoft.com/office/word/2012/wordml" xmlns:w16se="http://schemas.microsoft.com/office/word/2015/wordml/symex" xmlns:wpg="http://schemas.microsoft.com/office/word/2010/wordprocessingGroup" xmlns:wpi="http://schemas.microsoft.com/office/word/2010/wordprocessingInk" xmlns:wne="http://schemas.microsoft.com/office/word/2006/wordml" xmlns:wps="http://schemas.microsoft.com/office/word/2010/wordprocessingShape" mc:Ignorable="w14 w15 w16se wp14">
+  <w:abstractNum w:abstractNumId="0" w15:restartNumberingAfterBreak="0">
+    <w:nsid w:val="10315904"/>
+    <w:multiLevelType w:val="hybridMultilevel"/>
+    <w:tmpl w:val="5958DCD4"/>
+    <w:lvl w:ilvl="0" w:tplc="0409000F">
+      <w:start w:val="1"/>
+      <w:numFmt w:val="decimal"/>
+      <w:lvlText w:val="%1."/>
+      <w:lvlJc w:val="left"/>
+      <w:pPr>
+        <w:ind w:left="720" w:hanging="360"/>
+      </w:pPr>
+      <w:rPr>
+        <w:rFonts w:hint="default"/>
+      </w:rPr>
+    </w:lvl>
+    <w:lvl w:ilvl="1" w:tplc="04090019" w:tentative="1">
+      <w:start w:val="1"/>
+      <w:numFmt w:val="lowerLetter"/>
+      <w:lvlText w:val="%2."/>
+      <w:lvlJc w:val="left"/>
+      <w:pPr>
+        <w:ind w:left="1440" w:hanging="360"/>
+      </w:pPr>
+    </w:lvl>
+    <w:lvl w:ilvl="2" w:tplc="0409001B" w:tentative="1">
+      <w:start w:val="1"/>
+      <w:numFmt w:val="lowerRoman"/>
+      <w:lvlText w:val="%3."/>
+      <w:lvlJc w:val="right"/>
+      <w:pPr>
+        <w:ind w:left="2160" w:hanging="180"/>
+      </w:pPr>
+    </w:lvl>
+    <w:lvl w:ilvl="3" w:tplc="0409000F" w:tentative="1">
+      <w:start w:val="1"/>
+      <w:numFmt w:val="decimal"/>
+      <w:lvlText w:val="%4."/>
+      <w:lvlJc w:val="left"/>
+      <w:pPr>
+        <w:ind w:left="2880" w:hanging="360"/>
+      </w:pPr>
+    </w:lvl>
+    <w:lvl w:ilvl="4" w:tplc="04090019" w:tentative="1">
+      <w:start w:val="1"/>
+      <w:numFmt w:val="lowerLetter"/>
+      <w:lvlText w:val="%5."/>
+      <w:lvlJc w:val="left"/>
+      <w:pPr>
+        <w:ind w:left="3600" w:hanging="360"/>
+      </w:pPr>
+    </w:lvl>
+    <w:lvl w:ilvl="5" w:tplc="0409001B" w:tentative="1">
+      <w:start w:val="1"/>
+      <w:numFmt w:val="lowerRoman"/>
+      <w:lvlText w:val="%6."/>
+      <w:lvlJc w:val="right"/>
+      <w:pPr>
+        <w:ind w:left="4320" w:hanging="180"/>
+      </w:pPr>
+    </w:lvl>
+    <w:lvl w:ilvl="6" w:tplc="0409000F" w:tentative="1">
+      <w:start w:val="1"/>
+      <w:numFmt w:val="decimal"/>
+      <w:lvlText w:val="%7."/>
+      <w:lvlJc w:val="left"/>
+      <w:pPr>
+        <w:ind w:left="5040" w:hanging="360"/>
+      </w:pPr>
+    </w:lvl>
+    <w:lvl w:ilvl="7" w:tplc="04090019" w:tentative="1">
+      <w:start w:val="1"/>
+      <w:numFmt w:val="lowerLetter"/>
+      <w:lvlText w:val="%8."/>
+      <w:lvlJc w:val="left"/>
+      <w:pPr>
+        <w:ind w:left="5760" w:hanging="360"/>
+      </w:pPr>
+    </w:lvl>
+    <w:lvl w:ilvl="8" w:tplc="0409001B" w:tentative="1">
+      <w:start w:val="1"/>
+      <w:numFmt w:val="lowerRoman"/>
+      <w:lvlText w:val="%9."/>
+      <w:lvlJc w:val="right"/>
+      <w:pPr>
+        <w:ind w:left="6480" w:hanging="180"/>
+      </w:pPr>
+    </w:lvl>
+  </w:abstractNum>
+  <w:num w:numId="1">
+    <w:abstractNumId w:val="0"/>
+  </w:num>
+</w:numbering>
+</file>
+
 <file path=word/styles.xml><?xml version="1.0" encoding="utf-8"?>
-<w:styles xmlns:mc="http://schemas.openxmlformats.org/markup-compatibility/2006" xmlns:r="http://schemas.openxmlformats.org/officeDocument/2006/relationships" xmlns:w="http://schemas.openxmlformats.org/wordprocessingml/2006/main" xmlns:w14="http://schemas.microsoft.com/office/word/2010/wordml" xmlns:w15="http://schemas.microsoft.com/office/word/2012/wordml" mc:Ignorable="w14 w15">
+<w:styles xmlns:mc="http://schemas.openxmlformats.org/markup-compatibility/2006" xmlns:r="http://schemas.openxmlformats.org/officeDocument/2006/relationships" xmlns:w="http://schemas.openxmlformats.org/wordprocessingml/2006/main" xmlns:w14="http://schemas.microsoft.com/office/word/2010/wordml" xmlns:w15="http://schemas.microsoft.com/office/word/2012/wordml" xmlns:w16se="http://schemas.microsoft.com/office/word/2015/wordml/symex" mc:Ignorable="w14 w15 w16se">
   <w:docDefaults>
     <w:rPrDefault>
       <w:rPr>
@@ -737,7 +1305,7 @@
     </w:rPrDefault>
     <w:pPrDefault/>
   </w:docDefaults>
-  <w:latentStyles w:defLockedState="0" w:defUIPriority="99" w:defSemiHidden="0" w:defUnhideWhenUsed="0" w:defQFormat="0" w:count="382">
+  <w:latentStyles w:defLockedState="0" w:defUIPriority="99" w:defSemiHidden="0" w:defUnhideWhenUsed="0" w:defQFormat="0" w:count="371">
     <w:lsdException w:name="Normal" w:uiPriority="0" w:qFormat="1"/>
     <w:lsdException w:name="heading 1" w:uiPriority="9" w:qFormat="1"/>
     <w:lsdException w:name="heading 2" w:semiHidden="1" w:uiPriority="9" w:unhideWhenUsed="1" w:qFormat="1"/>
@@ -894,15 +1462,6 @@
     <w:lsdException w:name="Balloon Text" w:semiHidden="1" w:unhideWhenUsed="1"/>
     <w:lsdException w:name="Table Grid" w:uiPriority="39"/>
     <w:lsdException w:name="Table Theme" w:semiHidden="1" w:unhideWhenUsed="1"/>
-    <w:lsdException w:name="Note Level 1" w:semiHidden="1" w:unhideWhenUsed="1"/>
-    <w:lsdException w:name="Note Level 2" w:semiHidden="1" w:unhideWhenUsed="1"/>
-    <w:lsdException w:name="Note Level 3" w:semiHidden="1" w:unhideWhenUsed="1"/>
-    <w:lsdException w:name="Note Level 4" w:semiHidden="1" w:unhideWhenUsed="1"/>
-    <w:lsdException w:name="Note Level 5" w:semiHidden="1" w:unhideWhenUsed="1"/>
-    <w:lsdException w:name="Note Level 6" w:semiHidden="1" w:unhideWhenUsed="1"/>
-    <w:lsdException w:name="Note Level 7" w:semiHidden="1" w:unhideWhenUsed="1"/>
-    <w:lsdException w:name="Note Level 8" w:semiHidden="1" w:unhideWhenUsed="1"/>
-    <w:lsdException w:name="Note Level 9" w:semiHidden="1" w:unhideWhenUsed="1"/>
     <w:lsdException w:name="Placeholder Text" w:semiHidden="1"/>
     <w:lsdException w:name="No Spacing" w:uiPriority="1" w:qFormat="1"/>
     <w:lsdException w:name="Light Shading" w:uiPriority="60"/>
@@ -1118,8 +1677,6 @@
     <w:lsdException w:name="List Table 5 Dark Accent 6" w:uiPriority="50"/>
     <w:lsdException w:name="List Table 6 Colorful Accent 6" w:uiPriority="51"/>
     <w:lsdException w:name="List Table 7 Colorful Accent 6" w:uiPriority="52"/>
-    <w:lsdException w:name="Mention" w:semiHidden="1" w:unhideWhenUsed="1"/>
-    <w:lsdException w:name="Smart Hyperlink" w:semiHidden="1" w:unhideWhenUsed="1"/>
   </w:latentStyles>
   <w:style w:type="paragraph" w:default="1" w:styleId="Normal">
     <w:name w:val="Normal"/>
@@ -1196,6 +1753,17 @@
       <w:color w:val="0563C1" w:themeColor="hyperlink"/>
       <w:u w:val="single"/>
     </w:rPr>
+  </w:style>
+  <w:style w:type="paragraph" w:styleId="ListParagraph">
+    <w:name w:val="List Paragraph"/>
+    <w:basedOn w:val="Normal"/>
+    <w:uiPriority w:val="34"/>
+    <w:qFormat/>
+    <w:rsid w:val="0083138F"/>
+    <w:pPr>
+      <w:ind w:left="720"/>
+      <w:contextualSpacing/>
+    </w:pPr>
   </w:style>
 </w:styles>
 </file>

</xml_diff>